<commit_message>
Added test study, added changes to design doc
</commit_message>
<xml_diff>
--- a/docs/Design Document/DesignDoc.docx
+++ b/docs/Design Document/DesignDoc.docx
@@ -922,25 +922,7 @@
                                         <w:sz w:val="36"/>
                                         <w:szCs w:val="36"/>
                                       </w:rPr>
-                                      <w:t xml:space="preserve">Zachary </w:t>
-                                    </w:r>
-                                    <w:proofErr w:type="spellStart"/>
-                                    <w:r>
-                                      <w:rPr>
-                                        <w:color w:val="5B9BD5" w:themeColor="accent1"/>
-                                        <w:sz w:val="36"/>
-                                        <w:szCs w:val="36"/>
-                                      </w:rPr>
-                                      <w:t>Calfin</w:t>
-                                    </w:r>
-                                    <w:proofErr w:type="spellEnd"/>
-                                    <w:r>
-                                      <w:rPr>
-                                        <w:color w:val="5B9BD5" w:themeColor="accent1"/>
-                                        <w:sz w:val="36"/>
-                                        <w:szCs w:val="36"/>
-                                      </w:rPr>
-                                      <w:t>, Matthew Dennis, Robert Lowe</w:t>
+                                      <w:t>Zachary Calfin, Matthew Dennis, Robert Lowe</w:t>
                                     </w:r>
                                   </w:sdtContent>
                                 </w:sdt>
@@ -1970,16 +1952,8 @@
               <w:rPr>
                 <w:rFonts w:ascii="Arial" w:hAnsi="Arial" w:cs="Arial"/>
               </w:rPr>
-              <w:t xml:space="preserve"> </w:t>
-            </w:r>
-            <w:proofErr w:type="spellStart"/>
-            <w:r>
-              <w:rPr>
-                <w:rFonts w:ascii="Arial" w:hAnsi="Arial" w:cs="Arial"/>
-              </w:rPr>
-              <w:t>StateHolder</w:t>
-            </w:r>
-            <w:proofErr w:type="spellEnd"/>
+              <w:t xml:space="preserve"> StateHolder</w:t>
+            </w:r>
           </w:p>
         </w:tc>
         <w:tc>
@@ -2122,16 +2096,8 @@
               <w:rPr>
                 <w:rFonts w:ascii="Arial" w:hAnsi="Arial" w:cs="Arial"/>
               </w:rPr>
-              <w:t xml:space="preserve"> </w:t>
-            </w:r>
-            <w:proofErr w:type="spellStart"/>
-            <w:r>
-              <w:rPr>
-                <w:rFonts w:ascii="Arial" w:hAnsi="Arial" w:cs="Arial"/>
-              </w:rPr>
-              <w:t>ZeroState,OneState,FourState</w:t>
-            </w:r>
-            <w:proofErr w:type="spellEnd"/>
+              <w:t xml:space="preserve"> ZeroState,OneState,FourState</w:t>
+            </w:r>
           </w:p>
         </w:tc>
         <w:tc>
@@ -2420,19 +2386,11 @@
               </w:rPr>
               <w:t xml:space="preserve">Used by: </w:t>
             </w:r>
-            <w:proofErr w:type="spellStart"/>
-            <w:r>
-              <w:rPr>
-                <w:rFonts w:ascii="Arial" w:hAnsi="Arial" w:cs="Arial"/>
-              </w:rPr>
-              <w:t>StateHolder</w:t>
-            </w:r>
-            <w:proofErr w:type="spellEnd"/>
-            <w:r>
-              <w:rPr>
-                <w:rFonts w:ascii="Arial" w:hAnsi="Arial" w:cs="Arial"/>
-              </w:rPr>
-              <w:t xml:space="preserve"> </w:t>
+            <w:r>
+              <w:rPr>
+                <w:rFonts w:ascii="Arial" w:hAnsi="Arial" w:cs="Arial"/>
+              </w:rPr>
+              <w:t xml:space="preserve">StateHolder </w:t>
             </w:r>
           </w:p>
         </w:tc>
@@ -2516,16 +2474,8 @@
               <w:rPr>
                 <w:rFonts w:ascii="Arial" w:hAnsi="Arial" w:cs="Arial"/>
               </w:rPr>
-              <w:t xml:space="preserve"> </w:t>
-            </w:r>
-            <w:proofErr w:type="spellStart"/>
-            <w:r>
-              <w:rPr>
-                <w:rFonts w:ascii="Arial" w:hAnsi="Arial" w:cs="Arial"/>
-              </w:rPr>
-              <w:t>ZeroState</w:t>
-            </w:r>
-            <w:proofErr w:type="spellEnd"/>
+              <w:t xml:space="preserve"> ZeroState</w:t>
+            </w:r>
           </w:p>
         </w:tc>
         <w:tc>
@@ -2701,16 +2651,8 @@
               <w:rPr>
                 <w:rFonts w:ascii="Arial" w:hAnsi="Arial" w:cs="Arial"/>
               </w:rPr>
-              <w:t xml:space="preserve"> </w:t>
-            </w:r>
-            <w:proofErr w:type="spellStart"/>
-            <w:r>
-              <w:rPr>
-                <w:rFonts w:ascii="Arial" w:hAnsi="Arial" w:cs="Arial"/>
-              </w:rPr>
-              <w:t>StateHolder</w:t>
-            </w:r>
-            <w:proofErr w:type="spellEnd"/>
+              <w:t xml:space="preserve"> StateHolder</w:t>
+            </w:r>
           </w:p>
         </w:tc>
       </w:tr>
@@ -2793,16 +2735,8 @@
               <w:rPr>
                 <w:rFonts w:ascii="Arial" w:hAnsi="Arial" w:cs="Arial"/>
               </w:rPr>
-              <w:t xml:space="preserve"> </w:t>
-            </w:r>
-            <w:proofErr w:type="spellStart"/>
-            <w:r>
-              <w:rPr>
-                <w:rFonts w:ascii="Arial" w:hAnsi="Arial" w:cs="Arial"/>
-              </w:rPr>
-              <w:t>OneState</w:t>
-            </w:r>
-            <w:proofErr w:type="spellEnd"/>
+              <w:t xml:space="preserve"> OneState</w:t>
+            </w:r>
           </w:p>
         </w:tc>
         <w:tc>
@@ -2978,16 +2912,8 @@
               <w:rPr>
                 <w:rFonts w:ascii="Arial" w:hAnsi="Arial" w:cs="Arial"/>
               </w:rPr>
-              <w:t xml:space="preserve"> </w:t>
-            </w:r>
-            <w:proofErr w:type="spellStart"/>
-            <w:r>
-              <w:rPr>
-                <w:rFonts w:ascii="Arial" w:hAnsi="Arial" w:cs="Arial"/>
-              </w:rPr>
-              <w:t>StateHolder</w:t>
-            </w:r>
-            <w:proofErr w:type="spellEnd"/>
+              <w:t xml:space="preserve"> StateHolder</w:t>
+            </w:r>
           </w:p>
         </w:tc>
       </w:tr>
@@ -3075,16 +3001,8 @@
               <w:rPr>
                 <w:rFonts w:ascii="Arial" w:hAnsi="Arial" w:cs="Arial"/>
               </w:rPr>
-              <w:t xml:space="preserve"> </w:t>
-            </w:r>
-            <w:proofErr w:type="spellStart"/>
-            <w:r>
-              <w:rPr>
-                <w:rFonts w:ascii="Arial" w:hAnsi="Arial" w:cs="Arial"/>
-              </w:rPr>
-              <w:t>FourState</w:t>
-            </w:r>
-            <w:proofErr w:type="spellEnd"/>
+              <w:t xml:space="preserve"> FourState</w:t>
+            </w:r>
           </w:p>
         </w:tc>
         <w:tc>
@@ -3278,16 +3196,8 @@
               <w:rPr>
                 <w:rFonts w:ascii="Arial" w:hAnsi="Arial" w:cs="Arial"/>
               </w:rPr>
-              <w:t xml:space="preserve"> </w:t>
-            </w:r>
-            <w:proofErr w:type="spellStart"/>
-            <w:r>
-              <w:rPr>
-                <w:rFonts w:ascii="Arial" w:hAnsi="Arial" w:cs="Arial"/>
-              </w:rPr>
-              <w:t>StateHolder</w:t>
-            </w:r>
-            <w:proofErr w:type="spellEnd"/>
+              <w:t xml:space="preserve"> StateHolder</w:t>
+            </w:r>
           </w:p>
         </w:tc>
       </w:tr>
@@ -3576,16 +3486,8 @@
               <w:rPr>
                 <w:rFonts w:ascii="Arial" w:hAnsi="Arial" w:cs="Arial"/>
               </w:rPr>
-              <w:t xml:space="preserve"> </w:t>
-            </w:r>
-            <w:proofErr w:type="spellStart"/>
-            <w:r>
-              <w:rPr>
-                <w:rFonts w:ascii="Arial" w:hAnsi="Arial" w:cs="Arial"/>
-              </w:rPr>
-              <w:t>ConcreteCommand</w:t>
-            </w:r>
-            <w:proofErr w:type="spellEnd"/>
+              <w:t xml:space="preserve"> ConcreteCommand</w:t>
+            </w:r>
           </w:p>
         </w:tc>
       </w:tr>
@@ -3668,16 +3570,8 @@
               <w:rPr>
                 <w:rFonts w:ascii="Arial" w:hAnsi="Arial" w:cs="Arial"/>
               </w:rPr>
-              <w:t xml:space="preserve"> </w:t>
-            </w:r>
-            <w:proofErr w:type="spellStart"/>
-            <w:r>
-              <w:rPr>
-                <w:rFonts w:ascii="Arial" w:hAnsi="Arial" w:cs="Arial"/>
-              </w:rPr>
-              <w:t>ChangeModeCommand</w:t>
-            </w:r>
-            <w:proofErr w:type="spellEnd"/>
+              <w:t xml:space="preserve"> ChangeModeCommand</w:t>
+            </w:r>
           </w:p>
         </w:tc>
         <w:tc>
@@ -3937,16 +3831,8 @@
               <w:rPr>
                 <w:rFonts w:ascii="Arial" w:hAnsi="Arial" w:cs="Arial"/>
               </w:rPr>
-              <w:t xml:space="preserve"> </w:t>
-            </w:r>
-            <w:proofErr w:type="spellStart"/>
-            <w:r>
-              <w:rPr>
-                <w:rFonts w:ascii="Arial" w:hAnsi="Arial" w:cs="Arial"/>
-              </w:rPr>
-              <w:t>LeftCommand</w:t>
-            </w:r>
-            <w:proofErr w:type="spellEnd"/>
+              <w:t xml:space="preserve"> LeftCommand</w:t>
+            </w:r>
           </w:p>
         </w:tc>
         <w:tc>
@@ -4206,16 +4092,8 @@
               <w:rPr>
                 <w:rFonts w:ascii="Arial" w:hAnsi="Arial" w:cs="Arial"/>
               </w:rPr>
-              <w:t xml:space="preserve"> </w:t>
-            </w:r>
-            <w:proofErr w:type="spellStart"/>
-            <w:r>
-              <w:rPr>
-                <w:rFonts w:ascii="Arial" w:hAnsi="Arial" w:cs="Arial"/>
-              </w:rPr>
-              <w:t>OpenStudyCommand</w:t>
-            </w:r>
-            <w:proofErr w:type="spellEnd"/>
+              <w:t xml:space="preserve"> OpenStudyCommand</w:t>
+            </w:r>
           </w:p>
         </w:tc>
         <w:tc>
@@ -4358,16 +4236,8 @@
               <w:rPr>
                 <w:rFonts w:ascii="Arial" w:hAnsi="Arial" w:cs="Arial"/>
               </w:rPr>
-              <w:t xml:space="preserve"> Director, Study, </w:t>
-            </w:r>
-            <w:proofErr w:type="spellStart"/>
-            <w:r>
-              <w:rPr>
-                <w:rFonts w:ascii="Arial" w:hAnsi="Arial" w:cs="Arial"/>
-              </w:rPr>
-              <w:t>StudyBuilder</w:t>
-            </w:r>
-            <w:proofErr w:type="spellEnd"/>
+              <w:t xml:space="preserve"> Director, Study, StudyBuilder</w:t>
+            </w:r>
           </w:p>
         </w:tc>
         <w:tc>
@@ -4483,16 +4353,8 @@
               <w:rPr>
                 <w:rFonts w:ascii="Arial" w:hAnsi="Arial" w:cs="Arial"/>
               </w:rPr>
-              <w:t xml:space="preserve"> </w:t>
-            </w:r>
-            <w:proofErr w:type="spellStart"/>
-            <w:r>
-              <w:rPr>
-                <w:rFonts w:ascii="Arial" w:hAnsi="Arial" w:cs="Arial"/>
-              </w:rPr>
-              <w:t>RightCommand</w:t>
-            </w:r>
-            <w:proofErr w:type="spellEnd"/>
+              <w:t xml:space="preserve"> RightCommand</w:t>
+            </w:r>
           </w:p>
         </w:tc>
         <w:tc>
@@ -4772,16 +4634,8 @@
               <w:rPr>
                 <w:rFonts w:ascii="Arial" w:hAnsi="Arial" w:cs="Arial"/>
               </w:rPr>
-              <w:t xml:space="preserve"> </w:t>
-            </w:r>
-            <w:proofErr w:type="spellStart"/>
-            <w:r>
-              <w:rPr>
-                <w:rFonts w:ascii="Arial" w:hAnsi="Arial" w:cs="Arial"/>
-              </w:rPr>
-              <w:t>SaveStudyCommand</w:t>
-            </w:r>
-            <w:proofErr w:type="spellEnd"/>
+              <w:t xml:space="preserve"> SaveStudyCommand</w:t>
+            </w:r>
           </w:p>
         </w:tc>
         <w:tc>
@@ -5101,21 +4955,7 @@
               <w:rPr>
                 <w:rFonts w:ascii="Arial" w:hAnsi="Arial" w:cs="Arial"/>
               </w:rPr>
-              <w:t xml:space="preserve"> </w:t>
-            </w:r>
-            <w:proofErr w:type="spellStart"/>
-            <w:r>
-              <w:rPr>
-                <w:rFonts w:ascii="Arial" w:hAnsi="Arial" w:cs="Arial"/>
-              </w:rPr>
-              <w:t>Simplifys</w:t>
-            </w:r>
-            <w:proofErr w:type="spellEnd"/>
-            <w:r>
-              <w:rPr>
-                <w:rFonts w:ascii="Arial" w:hAnsi="Arial" w:cs="Arial"/>
-              </w:rPr>
-              <w:t xml:space="preserve"> talking to and stores the currently opened Study</w:t>
+              <w:t xml:space="preserve"> Simplifys talking to and stores the currently opened Study</w:t>
             </w:r>
           </w:p>
         </w:tc>
@@ -5326,16 +5166,8 @@
               <w:rPr>
                 <w:rFonts w:ascii="Arial" w:hAnsi="Arial" w:cs="Arial"/>
               </w:rPr>
-              <w:t xml:space="preserve"> </w:t>
-            </w:r>
-            <w:proofErr w:type="spellStart"/>
-            <w:r>
-              <w:rPr>
-                <w:rFonts w:ascii="Arial" w:hAnsi="Arial" w:cs="Arial"/>
-              </w:rPr>
-              <w:t>FileStudy</w:t>
-            </w:r>
-            <w:proofErr w:type="spellEnd"/>
+              <w:t xml:space="preserve"> FileStudy</w:t>
+            </w:r>
           </w:p>
         </w:tc>
         <w:tc>
@@ -5399,30 +5231,8 @@
               <w:rPr>
                 <w:rFonts w:ascii="Arial" w:hAnsi="Arial" w:cs="Arial"/>
               </w:rPr>
-              <w:t xml:space="preserve"> Store the state of a file based study and methods for writing and reading the </w:t>
-            </w:r>
-            <w:proofErr w:type="spellStart"/>
-            <w:r>
-              <w:rPr>
-                <w:rFonts w:ascii="Arial" w:hAnsi="Arial" w:cs="Arial"/>
-              </w:rPr>
-              <w:t>filestudy</w:t>
-            </w:r>
-            <w:proofErr w:type="spellEnd"/>
-            <w:r>
-              <w:rPr>
-                <w:rFonts w:ascii="Arial" w:hAnsi="Arial" w:cs="Arial"/>
-              </w:rPr>
-              <w:t xml:space="preserve"> to the </w:t>
-            </w:r>
-            <w:proofErr w:type="spellStart"/>
-            <w:r>
-              <w:rPr>
-                <w:rFonts w:ascii="Arial" w:hAnsi="Arial" w:cs="Arial"/>
-              </w:rPr>
-              <w:t>filesystem</w:t>
-            </w:r>
-            <w:proofErr w:type="spellEnd"/>
+              <w:t xml:space="preserve"> Store the state of a file based study and methods for writing and reading the filestudy to the filesystem</w:t>
+            </w:r>
           </w:p>
         </w:tc>
       </w:tr>
@@ -5533,21 +5343,7 @@
               <w:rPr>
                 <w:rFonts w:ascii="Arial" w:hAnsi="Arial" w:cs="Arial"/>
               </w:rPr>
-              <w:t xml:space="preserve"> </w:t>
-            </w:r>
-            <w:proofErr w:type="spellStart"/>
-            <w:r>
-              <w:rPr>
-                <w:rFonts w:ascii="Arial" w:hAnsi="Arial" w:cs="Arial"/>
-              </w:rPr>
-              <w:t>StudyBuilder</w:t>
-            </w:r>
-            <w:proofErr w:type="spellEnd"/>
-            <w:r>
-              <w:rPr>
-                <w:rFonts w:ascii="Arial" w:hAnsi="Arial" w:cs="Arial"/>
-              </w:rPr>
-              <w:t>, Director, Commands</w:t>
+              <w:t xml:space="preserve"> StudyBuilder, Director, Commands</w:t>
             </w:r>
           </w:p>
         </w:tc>
@@ -5643,16 +5439,8 @@
               <w:rPr>
                 <w:rFonts w:ascii="Arial" w:hAnsi="Arial" w:cs="Arial"/>
               </w:rPr>
-              <w:t xml:space="preserve"> </w:t>
-            </w:r>
-            <w:proofErr w:type="spellStart"/>
-            <w:r>
-              <w:rPr>
-                <w:rFonts w:ascii="Arial" w:hAnsi="Arial" w:cs="Arial"/>
-              </w:rPr>
-              <w:t>RemoteStudy</w:t>
-            </w:r>
-            <w:proofErr w:type="spellEnd"/>
+              <w:t xml:space="preserve"> RemoteStudy</w:t>
+            </w:r>
           </w:p>
         </w:tc>
         <w:tc>
@@ -5828,21 +5616,7 @@
               <w:rPr>
                 <w:rFonts w:ascii="Arial" w:hAnsi="Arial" w:cs="Arial"/>
               </w:rPr>
-              <w:t xml:space="preserve"> </w:t>
-            </w:r>
-            <w:proofErr w:type="spellStart"/>
-            <w:r>
-              <w:rPr>
-                <w:rFonts w:ascii="Arial" w:hAnsi="Arial" w:cs="Arial"/>
-              </w:rPr>
-              <w:t>StudyFactory</w:t>
-            </w:r>
-            <w:proofErr w:type="spellEnd"/>
-            <w:r>
-              <w:rPr>
-                <w:rFonts w:ascii="Arial" w:hAnsi="Arial" w:cs="Arial"/>
-              </w:rPr>
-              <w:t xml:space="preserve"> </w:t>
+              <w:t xml:space="preserve"> StudyFactory </w:t>
             </w:r>
           </w:p>
         </w:tc>
@@ -5926,16 +5700,8 @@
               <w:rPr>
                 <w:rFonts w:ascii="Arial" w:hAnsi="Arial" w:cs="Arial"/>
               </w:rPr>
-              <w:t xml:space="preserve"> </w:t>
-            </w:r>
-            <w:proofErr w:type="spellStart"/>
-            <w:r>
-              <w:rPr>
-                <w:rFonts w:ascii="Arial" w:hAnsi="Arial" w:cs="Arial"/>
-              </w:rPr>
-              <w:t>StudyFactory</w:t>
-            </w:r>
-            <w:proofErr w:type="spellEnd"/>
+              <w:t xml:space="preserve"> StudyFactory</w:t>
+            </w:r>
           </w:p>
         </w:tc>
         <w:tc>
@@ -6298,21 +6064,7 @@
               <w:rPr>
                 <w:rFonts w:ascii="Arial" w:hAnsi="Arial" w:cs="Arial"/>
               </w:rPr>
-              <w:t xml:space="preserve"> </w:t>
-            </w:r>
-            <w:proofErr w:type="spellStart"/>
-            <w:r>
-              <w:rPr>
-                <w:rFonts w:ascii="Arial" w:hAnsi="Arial" w:cs="Arial"/>
-              </w:rPr>
-              <w:t>StateHolder</w:t>
-            </w:r>
-            <w:proofErr w:type="spellEnd"/>
-            <w:r>
-              <w:rPr>
-                <w:rFonts w:ascii="Arial" w:hAnsi="Arial" w:cs="Arial"/>
-              </w:rPr>
-              <w:t>, Director</w:t>
+              <w:t xml:space="preserve"> StateHolder, Director</w:t>
             </w:r>
           </w:p>
         </w:tc>
@@ -6369,16 +6121,8 @@
               <w:rPr>
                 <w:rFonts w:ascii="Arial" w:hAnsi="Arial" w:cs="Arial"/>
               </w:rPr>
-              <w:t xml:space="preserve"> Zachary </w:t>
-            </w:r>
-            <w:proofErr w:type="spellStart"/>
-            <w:r>
-              <w:rPr>
-                <w:rFonts w:ascii="Arial" w:hAnsi="Arial" w:cs="Arial"/>
-              </w:rPr>
-              <w:t>Calfin</w:t>
-            </w:r>
-            <w:proofErr w:type="spellEnd"/>
+              <w:t xml:space="preserve"> Zachary Calfin</w:t>
+            </w:r>
           </w:p>
         </w:tc>
       </w:tr>
@@ -6439,54 +6183,32 @@
       <w:pPr>
         <w:ind w:left="1440"/>
       </w:pPr>
-      <w:proofErr w:type="spellStart"/>
       <w:r>
         <w:t>StudyFactory</w:t>
       </w:r>
-      <w:proofErr w:type="spellEnd"/>
-      <w:r>
-        <w:t xml:space="preserve">: Interface that creates either a </w:t>
-      </w:r>
-      <w:proofErr w:type="spellStart"/>
+      <w:r>
+        <w:t>: Interface that creates either a FileStudy</w:t>
+      </w:r>
+      <w:r>
+        <w:t xml:space="preserve"> or a RemoteStudy</w:t>
+      </w:r>
+    </w:p>
+    <w:p>
+      <w:pPr>
+        <w:ind w:left="1440"/>
+      </w:pPr>
+      <w:r>
+        <w:tab/>
+        <w:t xml:space="preserve">The StudyFactory allows there to be multiple types of studies, since it is relatively easy to add more subclasses. </w:t>
+      </w:r>
+    </w:p>
+    <w:p>
+      <w:pPr>
+        <w:ind w:left="1440"/>
+      </w:pPr>
       <w:r>
         <w:t>FileStudy</w:t>
       </w:r>
-      <w:proofErr w:type="spellEnd"/>
-      <w:r>
-        <w:t xml:space="preserve"> or a </w:t>
-      </w:r>
-      <w:proofErr w:type="spellStart"/>
-      <w:r>
-        <w:t>RemoteStudy</w:t>
-      </w:r>
-      <w:proofErr w:type="spellEnd"/>
-    </w:p>
-    <w:p>
-      <w:pPr>
-        <w:ind w:left="1440"/>
-      </w:pPr>
-      <w:r>
-        <w:tab/>
-        <w:t xml:space="preserve">The </w:t>
-      </w:r>
-      <w:proofErr w:type="spellStart"/>
-      <w:r>
-        <w:t>StudyFactory</w:t>
-      </w:r>
-      <w:proofErr w:type="spellEnd"/>
-      <w:r>
-        <w:t xml:space="preserve"> allows there to be multiple types of studies, since it is relatively easy to add more subclasses. </w:t>
-      </w:r>
-    </w:p>
-    <w:p>
-      <w:pPr>
-        <w:ind w:left="1440"/>
-      </w:pPr>
-      <w:proofErr w:type="spellStart"/>
-      <w:r>
-        <w:t>FileStudy</w:t>
-      </w:r>
-      <w:proofErr w:type="spellEnd"/>
       <w:r>
         <w:t>: Concrete Product and object representation of a study as defined in the requirements</w:t>
       </w:r>
@@ -6504,11 +6226,9 @@
       <w:pPr>
         <w:ind w:left="1440"/>
       </w:pPr>
-      <w:proofErr w:type="spellStart"/>
       <w:r>
         <w:t>RemoteStudy</w:t>
       </w:r>
-      <w:proofErr w:type="spellEnd"/>
       <w:r>
         <w:t>: Concrete Product and object representation of a remote study as defined in the requirements</w:t>
       </w:r>
@@ -6519,15 +6239,7 @@
       </w:pPr>
       <w:r>
         <w:tab/>
-        <w:t xml:space="preserve">The Remote study has the same responsibilities as a </w:t>
-      </w:r>
-      <w:proofErr w:type="spellStart"/>
-      <w:r>
-        <w:t>FileStudy</w:t>
-      </w:r>
-      <w:proofErr w:type="spellEnd"/>
-      <w:r>
-        <w:t xml:space="preserve"> but accesses the files from a remote location</w:t>
+        <w:t>The Remote study has the same responsibilities as a FileStudy but accesses the files from a remote location</w:t>
       </w:r>
     </w:p>
     <w:p>
@@ -6594,14 +6306,12 @@
       <w:pPr>
         <w:ind w:left="1440"/>
       </w:pPr>
-      <w:proofErr w:type="spellStart"/>
       <w:r>
         <w:t>ChangeState</w:t>
       </w:r>
       <w:r>
         <w:t>Command</w:t>
       </w:r>
-      <w:proofErr w:type="spellEnd"/>
       <w:r>
         <w:t>: Concrete command that changes the display mode</w:t>
       </w:r>
@@ -6622,11 +6332,9 @@
       <w:pPr>
         <w:ind w:left="1440"/>
       </w:pPr>
-      <w:proofErr w:type="spellStart"/>
       <w:r>
         <w:t>NewStudyCommand</w:t>
       </w:r>
-      <w:proofErr w:type="spellEnd"/>
       <w:r>
         <w:t>: Concrete command that makes a new study</w:t>
       </w:r>
@@ -6644,14 +6352,12 @@
       <w:pPr>
         <w:ind w:left="1440"/>
       </w:pPr>
-      <w:proofErr w:type="spellStart"/>
       <w:r>
         <w:t>Left</w:t>
       </w:r>
       <w:r>
         <w:t>Command</w:t>
       </w:r>
-      <w:proofErr w:type="spellEnd"/>
       <w:r>
         <w:t>: Concrete command that increments up 1 or 4 pictures</w:t>
       </w:r>
@@ -6670,14 +6376,12 @@
       <w:pPr>
         <w:ind w:left="1440"/>
       </w:pPr>
-      <w:proofErr w:type="spellStart"/>
       <w:r>
         <w:t>Right</w:t>
       </w:r>
       <w:r>
         <w:t>Command</w:t>
       </w:r>
-      <w:proofErr w:type="spellEnd"/>
       <w:r>
         <w:t>: Concrete command that increments down 1 or 4 pictures</w:t>
       </w:r>
@@ -6695,11 +6399,9 @@
       <w:pPr>
         <w:ind w:left="1440"/>
       </w:pPr>
-      <w:proofErr w:type="spellStart"/>
       <w:r>
         <w:t>SaveStudyCommand</w:t>
       </w:r>
-      <w:proofErr w:type="spellEnd"/>
       <w:r>
         <w:t>: Concrete command that saves a study</w:t>
       </w:r>
@@ -6717,11 +6419,9 @@
       <w:pPr>
         <w:ind w:left="1440"/>
       </w:pPr>
-      <w:proofErr w:type="spellStart"/>
       <w:r>
         <w:t>OpenStudyCommand</w:t>
       </w:r>
-      <w:proofErr w:type="spellEnd"/>
       <w:r>
         <w:t>: Concrete command that opens a study</w:t>
       </w:r>
@@ -6789,11 +6489,9 @@
       <w:pPr>
         <w:ind w:left="1440"/>
       </w:pPr>
-      <w:proofErr w:type="spellStart"/>
       <w:r>
         <w:t>StateHolder</w:t>
       </w:r>
-      <w:proofErr w:type="spellEnd"/>
       <w:r>
         <w:t>: Responsible for containing a state</w:t>
       </w:r>
@@ -6823,11 +6521,9 @@
       <w:pPr>
         <w:ind w:left="1440"/>
       </w:pPr>
-      <w:proofErr w:type="spellStart"/>
       <w:r>
         <w:t>StateHolder</w:t>
       </w:r>
-      <w:proofErr w:type="spellEnd"/>
       <w:r>
         <w:t>: Responsible for containing a state</w:t>
       </w:r>
@@ -6868,11 +6564,9 @@
       <w:pPr>
         <w:ind w:left="1440"/>
       </w:pPr>
-      <w:proofErr w:type="spellStart"/>
       <w:r>
         <w:t>ZeroState</w:t>
       </w:r>
-      <w:proofErr w:type="spellEnd"/>
       <w:r>
         <w:t>: Concrete state for a GUI containing no pictures</w:t>
       </w:r>
@@ -6890,14 +6584,12 @@
       <w:pPr>
         <w:ind w:left="1440"/>
       </w:pPr>
-      <w:proofErr w:type="spellStart"/>
       <w:r>
         <w:t>One</w:t>
       </w:r>
       <w:r>
         <w:t>State</w:t>
       </w:r>
-      <w:proofErr w:type="spellEnd"/>
       <w:r>
         <w:t>: Concrete state for a GUI containing one picture</w:t>
       </w:r>
@@ -6915,14 +6607,12 @@
       <w:pPr>
         <w:ind w:left="1440"/>
       </w:pPr>
-      <w:proofErr w:type="spellStart"/>
       <w:r>
         <w:t>Four</w:t>
       </w:r>
       <w:r>
         <w:t>State</w:t>
       </w:r>
-      <w:proofErr w:type="spellEnd"/>
       <w:r>
         <w:t>: Concrete state for a GUI containing four pictures</w:t>
       </w:r>
@@ -7153,7 +6843,15 @@
         <w:t xml:space="preserve">The implementation fulfills the requirement of opening the study. It also fulfills the requirement of displaying one image on the screen, and </w:t>
       </w:r>
       <w:r>
-        <w:t xml:space="preserve">scrolling forward and backwards through them. The implementation fulfills the requirement of changing states from displaying one picture at a time to displaying four pictures at a time and vice versa. </w:t>
+        <w:t>scrolling forward and backwards through them. The implementation fulfills the requirement of changing states from displaying one picture at a time to displaying four pic</w:t>
+      </w:r>
+      <w:r>
+        <w:t>tures at a time and vice versa.</w:t>
+      </w:r>
+    </w:p>
+    <w:p>
+      <w:r>
+        <w:t>The implementation does not open studies to their current state correctly. There is a known issue with switching from one state to four state. When switching states, pictures are left out in the display.</w:t>
       </w:r>
       <w:bookmarkStart w:id="0" w:name="_GoBack"/>
       <w:bookmarkEnd w:id="0"/>

</xml_diff>